<commit_message>
Adding mid-term paper submission
</commit_message>
<xml_diff>
--- a/MidTermSubmission/CityBike Rental Demand Forecasting.docx
+++ b/MidTermSubmission/CityBike Rental Demand Forecasting.docx
@@ -173,23 +173,23 @@
               <w:jc w:val="center"/>
               <w:rPr>
                 <w:rFonts w:ascii="Times New Roman" w:hAnsi="Times New Roman" w:cs="Times New Roman"/>
-                <w:sz w:val="24"/>
-                <w:szCs w:val="24"/>
+                <w:sz w:val="44"/>
+                <w:szCs w:val="44"/>
               </w:rPr>
             </w:pPr>
             <w:r>
               <w:rPr>
                 <w:rFonts w:ascii="Times New Roman" w:hAnsi="Times New Roman" w:cs="Times New Roman"/>
-                <w:sz w:val="24"/>
-                <w:szCs w:val="24"/>
+                <w:sz w:val="44"/>
+                <w:szCs w:val="44"/>
               </w:rPr>
               <w:t>C</w:t>
             </w:r>
             <w:r>
               <w:rPr>
                 <w:rFonts w:ascii="Times New Roman" w:hAnsi="Times New Roman" w:cs="Times New Roman"/>
-                <w:sz w:val="24"/>
-                <w:szCs w:val="24"/>
+                <w:sz w:val="44"/>
+                <w:szCs w:val="44"/>
               </w:rPr>
               <w:t>itibike</w:t>
             </w:r>
@@ -206,8 +206,8 @@
             <w:r>
               <w:rPr>
                 <w:rFonts w:ascii="Times New Roman" w:hAnsi="Times New Roman" w:cs="Times New Roman"/>
-                <w:sz w:val="24"/>
-                <w:szCs w:val="24"/>
+                <w:sz w:val="44"/>
+                <w:szCs w:val="44"/>
               </w:rPr>
               <w:t>Bikeshare usage demand forecasting</w:t>
             </w:r>
@@ -3026,31 +3026,7 @@
           <w:sz w:val="24"/>
           <w:szCs w:val="24"/>
         </w:rPr>
-        <w:t xml:space="preserve">increase in the number of bicycles </w:t>
-      </w:r>
-      <w:r>
-        <w:rPr>
-          <w:rFonts w:ascii="Times New Roman" w:hAnsi="Times New Roman" w:cs="Times New Roman"/>
-          <w:sz w:val="24"/>
-          <w:szCs w:val="24"/>
-        </w:rPr>
-        <w:t>availability</w:t>
-      </w:r>
-      <w:r>
-        <w:rPr>
-          <w:rFonts w:ascii="Times New Roman" w:hAnsi="Times New Roman" w:cs="Times New Roman"/>
-          <w:sz w:val="24"/>
-          <w:szCs w:val="24"/>
-        </w:rPr>
-        <w:t xml:space="preserve"> and expansion of the geographic footprint of docking stations</w:t>
-      </w:r>
-      <w:r>
-        <w:rPr>
-          <w:rFonts w:ascii="Times New Roman" w:hAnsi="Times New Roman" w:cs="Times New Roman"/>
-          <w:sz w:val="24"/>
-          <w:szCs w:val="24"/>
-        </w:rPr>
-        <w:t xml:space="preserve">. This enables data driven decision </w:t>
+        <w:t xml:space="preserve">increase in the number of bicycles availability and expansion of the geographic footprint of docking stations. This enables data driven decision </w:t>
       </w:r>
       <w:r>
         <w:rPr>
@@ -3619,15 +3595,7 @@
           <w:sz w:val="24"/>
           <w:szCs w:val="24"/>
         </w:rPr>
-        <w:t xml:space="preserve"> slightly from month to month</w:t>
-      </w:r>
-      <w:r>
-        <w:rPr>
-          <w:rFonts w:ascii="Times New Roman" w:hAnsi="Times New Roman" w:cs="Times New Roman"/>
-          <w:sz w:val="24"/>
-          <w:szCs w:val="24"/>
-        </w:rPr>
-        <w:t xml:space="preserve"> </w:t>
+        <w:t xml:space="preserve"> slightly from month to month </w:t>
       </w:r>
       <w:r>
         <w:rPr>
@@ -3680,63 +3648,7 @@
           <w:sz w:val="24"/>
           <w:szCs w:val="24"/>
         </w:rPr>
-        <w:t xml:space="preserve">ike specifies dates </w:t>
-      </w:r>
-      <w:r>
-        <w:rPr>
-          <w:rFonts w:ascii="Times New Roman" w:hAnsi="Times New Roman" w:cs="Times New Roman"/>
-          <w:sz w:val="24"/>
-          <w:szCs w:val="24"/>
-        </w:rPr>
-        <w:t>in</w:t>
-      </w:r>
-      <w:r>
-        <w:rPr>
-          <w:rFonts w:ascii="Times New Roman" w:hAnsi="Times New Roman" w:cs="Times New Roman"/>
-          <w:sz w:val="24"/>
-          <w:szCs w:val="24"/>
-        </w:rPr>
-        <w:t xml:space="preserve"> YYYY-MM-DD</w:t>
-      </w:r>
-      <w:r>
-        <w:rPr>
-          <w:rFonts w:ascii="Times New Roman" w:hAnsi="Times New Roman" w:cs="Times New Roman"/>
-          <w:sz w:val="24"/>
-          <w:szCs w:val="24"/>
-        </w:rPr>
-        <w:t xml:space="preserve"> format</w:t>
-      </w:r>
-      <w:r>
-        <w:rPr>
-          <w:rFonts w:ascii="Times New Roman" w:hAnsi="Times New Roman" w:cs="Times New Roman"/>
-          <w:sz w:val="24"/>
-          <w:szCs w:val="24"/>
-        </w:rPr>
-        <w:t>, while in other months, dates are</w:t>
-      </w:r>
-      <w:r>
-        <w:rPr>
-          <w:rFonts w:ascii="Times New Roman" w:hAnsi="Times New Roman" w:cs="Times New Roman"/>
-          <w:sz w:val="24"/>
-          <w:szCs w:val="24"/>
-        </w:rPr>
-        <w:t xml:space="preserve"> Specified in </w:t>
-      </w:r>
-      <w:r>
-        <w:rPr>
-          <w:rFonts w:ascii="Times New Roman" w:hAnsi="Times New Roman" w:cs="Times New Roman"/>
-          <w:sz w:val="24"/>
-          <w:szCs w:val="24"/>
-        </w:rPr>
-        <w:t>MM/DD/YYYY</w:t>
-      </w:r>
-      <w:r>
-        <w:rPr>
-          <w:rFonts w:ascii="Times New Roman" w:hAnsi="Times New Roman" w:cs="Times New Roman"/>
-          <w:sz w:val="24"/>
-          <w:szCs w:val="24"/>
-        </w:rPr>
-        <w:t xml:space="preserve"> format</w:t>
+        <w:t>ike specifies dates in YYYY-MM-DD format, while in other months, dates are Specified in MM/DD/YYYY format</w:t>
       </w:r>
       <w:r>
         <w:rPr>
@@ -4481,15 +4393,7 @@
           <w:sz w:val="24"/>
           <w:szCs w:val="24"/>
         </w:rPr>
-        <w:t>Remove trips associated with very old users (age&gt;90)</w:t>
-      </w:r>
-      <w:r>
-        <w:rPr>
-          <w:rFonts w:ascii="Times New Roman" w:hAnsi="Times New Roman" w:cs="Times New Roman"/>
-          <w:sz w:val="24"/>
-          <w:szCs w:val="24"/>
-        </w:rPr>
-        <w:t xml:space="preserve"> </w:t>
+        <w:t xml:space="preserve">Remove trips associated with very old users (age&gt;90) </w:t>
       </w:r>
       <w:r>
         <w:rPr>
@@ -5229,15 +5133,7 @@
           <w:sz w:val="24"/>
           <w:szCs w:val="24"/>
         </w:rPr>
-        <w:t>.</w:t>
-      </w:r>
-      <w:r>
-        <w:rPr>
-          <w:rFonts w:ascii="Times New Roman" w:hAnsi="Times New Roman" w:cs="Times New Roman"/>
-          <w:sz w:val="24"/>
-          <w:szCs w:val="24"/>
-        </w:rPr>
-        <w:t xml:space="preserve"> </w:t>
+        <w:t xml:space="preserve">. </w:t>
       </w:r>
     </w:p>
     <w:p>
@@ -5471,31 +5367,7 @@
           <w:sz w:val="24"/>
           <w:szCs w:val="24"/>
         </w:rPr>
-        <w:t>Citibike users</w:t>
-      </w:r>
-      <w:r>
-        <w:rPr>
-          <w:rFonts w:ascii="Times New Roman" w:hAnsi="Times New Roman" w:cs="Times New Roman"/>
-          <w:sz w:val="24"/>
-          <w:szCs w:val="24"/>
-        </w:rPr>
-        <w:t xml:space="preserve"> who </w:t>
-      </w:r>
-      <w:r>
-        <w:rPr>
-          <w:rFonts w:ascii="Times New Roman" w:hAnsi="Times New Roman" w:cs="Times New Roman"/>
-          <w:sz w:val="24"/>
-          <w:szCs w:val="24"/>
-        </w:rPr>
-        <w:t>have</w:t>
-      </w:r>
-      <w:r>
-        <w:rPr>
-          <w:rFonts w:ascii="Times New Roman" w:hAnsi="Times New Roman" w:cs="Times New Roman"/>
-          <w:sz w:val="24"/>
-          <w:szCs w:val="24"/>
-        </w:rPr>
-        <w:t xml:space="preserve"> monthly subscription tends to take a greater number of trips compared to other user types</w:t>
+        <w:t>Citibike users who have monthly subscription tends to take a greater number of trips compared to other user types</w:t>
       </w:r>
     </w:p>
     <w:p>
@@ -5641,23 +5513,7 @@
           <w:sz w:val="24"/>
           <w:szCs w:val="24"/>
         </w:rPr>
-        <w:t xml:space="preserve">Male customers </w:t>
-      </w:r>
-      <w:r>
-        <w:rPr>
-          <w:rFonts w:ascii="Times New Roman" w:hAnsi="Times New Roman" w:cs="Times New Roman"/>
-          <w:sz w:val="24"/>
-          <w:szCs w:val="24"/>
-        </w:rPr>
-        <w:t>tend</w:t>
-      </w:r>
-      <w:r>
-        <w:rPr>
-          <w:rFonts w:ascii="Times New Roman" w:hAnsi="Times New Roman" w:cs="Times New Roman"/>
-          <w:sz w:val="24"/>
-          <w:szCs w:val="24"/>
-        </w:rPr>
-        <w:t xml:space="preserve"> to take more bikeshare trips compared to female counterpart</w:t>
+        <w:t>Male customers tend to take more bikeshare trips compared to female counterpart</w:t>
       </w:r>
     </w:p>
     <w:p>
@@ -5965,15 +5821,7 @@
           <w:sz w:val="24"/>
           <w:szCs w:val="24"/>
         </w:rPr>
-        <w:t xml:space="preserve">We leveraged </w:t>
-      </w:r>
-      <w:r>
-        <w:rPr>
-          <w:rFonts w:ascii="Times New Roman" w:hAnsi="Times New Roman" w:cs="Times New Roman"/>
-          <w:sz w:val="24"/>
-          <w:szCs w:val="24"/>
-        </w:rPr>
-        <w:t xml:space="preserve">random-forest based algorithm known as “Boruta” </w:t>
+        <w:t xml:space="preserve">We leveraged random-forest based algorithm known as “Boruta” </w:t>
       </w:r>
       <w:r>
         <w:rPr>
@@ -6021,23 +5869,7 @@
           <w:sz w:val="24"/>
           <w:szCs w:val="24"/>
         </w:rPr>
-        <w:t xml:space="preserve">The graph from the Boruta </w:t>
-      </w:r>
-      <w:r>
-        <w:rPr>
-          <w:rFonts w:ascii="Times New Roman" w:hAnsi="Times New Roman" w:cs="Times New Roman"/>
-          <w:sz w:val="24"/>
-          <w:szCs w:val="24"/>
-        </w:rPr>
-        <w:t>algorithm</w:t>
-      </w:r>
-      <w:r>
-        <w:rPr>
-          <w:rFonts w:ascii="Times New Roman" w:hAnsi="Times New Roman" w:cs="Times New Roman"/>
-          <w:sz w:val="24"/>
-          <w:szCs w:val="24"/>
-        </w:rPr>
-        <w:t xml:space="preserve"> indicates the variables confirmed as important in green (on the right)</w:t>
+        <w:t>The graph from the Boruta algorithm indicates the variables confirmed as important in green (on the right)</w:t>
       </w:r>
       <w:r>
         <w:rPr>
@@ -6818,15 +6650,7 @@
           <w:sz w:val="20"/>
           <w:szCs w:val="20"/>
         </w:rPr>
-        <w:t>Maximum</w:t>
-      </w:r>
-      <w:r>
-        <w:rPr>
-          <w:rFonts w:ascii="LMRoman10-Regular" w:hAnsi="LMRoman10-Regular" w:cs="LMRoman10-Regular"/>
-          <w:sz w:val="20"/>
-          <w:szCs w:val="20"/>
-        </w:rPr>
-        <w:t xml:space="preserve"> temperature</w:t>
+        <w:t>Maximum temperature</w:t>
       </w:r>
     </w:p>
     <w:p>
@@ -10208,7 +10032,7 @@
 </file>
 
 <file path=customXml/itemProps1.xml><?xml version="1.0" encoding="utf-8"?>
-<ds:datastoreItem xmlns:ds="http://schemas.openxmlformats.org/officeDocument/2006/customXml" ds:itemID="{2873ACAC-E500-43CB-BDB5-02130F6AE8B5}">
+<ds:datastoreItem xmlns:ds="http://schemas.openxmlformats.org/officeDocument/2006/customXml" ds:itemID="{1DF00CCF-0296-4E10-802F-02E6E82C8E73}">
   <ds:schemaRefs>
     <ds:schemaRef ds:uri="http://schemas.openxmlformats.org/officeDocument/2006/bibliography"/>
   </ds:schemaRefs>

</xml_diff>